<commit_message>
Exp 4 and discussion
</commit_message>
<xml_diff>
--- a/docs/reverseCorrelationPaper2.docx
+++ b/docs/reverseCorrelationPaper2.docx
@@ -6690,7 +6690,7 @@
     <w:bookmarkEnd w:id="85"/>
     <w:bookmarkEnd w:id="86"/>
     <w:bookmarkEnd w:id="87"/>
-    <w:bookmarkStart w:id="106" w:name="experiment-3"/>
+    <w:bookmarkStart w:id="109" w:name="experiment-3"/>
     <w:p>
       <w:pPr>
         <w:pStyle w:val="berschrift1"/>
@@ -6781,7 +6781,7 @@
     </w:p>
     <w:bookmarkEnd w:id="90"/>
     <w:bookmarkEnd w:id="91"/>
-    <w:bookmarkStart w:id="105" w:name="results-2"/>
+    <w:bookmarkStart w:id="108" w:name="results-2"/>
     <w:p>
       <w:pPr>
         <w:pStyle w:val="berschrift2"/>
@@ -7390,7 +7390,7 @@
       </w:r>
     </w:p>
     <w:bookmarkEnd w:id="96"/>
-    <w:bookmarkStart w:id="104" w:name="reverse-correlation-2"/>
+    <w:bookmarkStart w:id="103" w:name="reverse-correlation-2"/>
     <w:p>
       <w:pPr>
         <w:pStyle w:val="berschrift3"/>
@@ -7575,7 +7575,7 @@
           <wp:inline>
             <wp:extent cx="5969000" cy="2538540"/>
             <wp:effectExtent b="0" l="0" r="0" t="0"/>
-            <wp:docPr descr="Figure 11.  Reverse correlation, Exp. 2. Same conventions as in Fig. 6." title="" id="98" name="Picture"/>
+            <wp:docPr descr="Figure 11.  Reverse correlation, Exp. 3. Same conventions as in Fig. 6." title="" id="98" name="Picture"/>
             <a:graphic>
               <a:graphicData uri="http://schemas.openxmlformats.org/drawingml/2006/picture">
                 <pic:pic>
@@ -7645,7 +7645,7 @@
         <w:t xml:space="preserve"> </w:t>
       </w:r>
       <w:r>
-        <w:t xml:space="preserve">Reverse correlation, Exp. 2. Same conventions as in Fig.</w:t>
+        <w:t xml:space="preserve">Reverse correlation, Exp. 3. Same conventions as in Fig.</w:t>
       </w:r>
       <w:r>
         <w:t xml:space="preserve"> </w:t>
@@ -7868,16 +7868,6 @@
         <w:t xml:space="preserve">Detection.</w:t>
       </w:r>
     </w:p>
-    <w:bookmarkEnd w:id="102"/>
-    <w:bookmarkStart w:id="103" w:name="detection-3"/>
-    <w:p>
-      <w:pPr>
-        <w:pStyle w:val="berschrift4"/>
-      </w:pPr>
-      <w:r>
-        <w:t xml:space="preserve">Detection.</w:t>
-      </w:r>
-    </w:p>
     <w:p>
       <w:pPr>
         <w:pStyle w:val="FirstParagraph"/>
@@ -8532,21 +8522,1038 @@
         <w:t xml:space="preserve">responses (p’s&gt;0.3).</w:t>
       </w:r>
     </w:p>
+    <w:bookmarkEnd w:id="102"/>
     <w:bookmarkEnd w:id="103"/>
-    <w:bookmarkEnd w:id="104"/>
-    <w:bookmarkEnd w:id="105"/>
-    <w:bookmarkEnd w:id="106"/>
-    <w:bookmarkStart w:id="128" w:name="references"/>
+    <w:bookmarkStart w:id="107" w:name="evidence-weighting"/>
+    <w:p>
+      <w:pPr>
+        <w:pStyle w:val="berschrift3"/>
+      </w:pPr>
+      <w:r>
+        <w:t xml:space="preserve">Evidence-weighting.</w:t>
+      </w:r>
+    </w:p>
+    <w:p>
+      <w:pPr>
+        <w:pStyle w:val="FirstParagraph"/>
+      </w:pPr>
+      <w:r>
+        <w:t xml:space="preserve">In Experiments 1 and 2, confidence in presence was invariant to sum evidence (overall motion energy in Exp.1, sum luminance in Exp. 2). This was surprising for two reasons. First, in both cases sum evidence did have a significant effect on detection decisions. Second, incorporating information about sum evidence into confidence in the presence of a stimulus is rational: a bright target stimulus is more likely to be present when both target</w:t>
+      </w:r>
+      <w:r>
+        <w:t xml:space="preserve"> </w:t>
+      </w:r>
+      <w:r>
+        <w:rPr>
+          <w:iCs/>
+          <w:i/>
+        </w:rPr>
+        <w:t xml:space="preserve">and</w:t>
+      </w:r>
+      <w:r>
+        <w:t xml:space="preserve"> </w:t>
+      </w:r>
+      <w:r>
+        <w:t xml:space="preserve">non-target stimuli are bright compared to when both are dark. As we document above, however, the counterintuitive findings of Exps. 1 and 2 only partly replicated in Exp. 3: subjects still negatively weighted the luminance of the non-target stimulus (despite being irrational), but this negative effect was weaker than the positive effect of the luminance of the target stimulus, resulting in an overall positive effect of sum evidence on detection confidence.</w:t>
+      </w:r>
+    </w:p>
+    <w:p>
+      <w:pPr>
+        <w:pStyle w:val="Textkrper"/>
+      </w:pPr>
+      <w:r>
+        <w:t xml:space="preserve">To shed further light on this issue, in Exp. 3 half of the trials consisted of slightly brighter stimuli, thereby increasing statistical power for tests of the effects of sum luminance on discrimination and detection decisions and confidence.</w:t>
+      </w:r>
+    </w:p>
+    <w:p>
+      <w:pPr>
+        <w:pStyle w:val="Textkrper"/>
+      </w:pPr>
+      <w:r>
+        <w:t xml:space="preserve">First, we established that participants were more likely to respond</w:t>
+      </w:r>
+      <w:r>
+        <w:t xml:space="preserve"> </w:t>
+      </w:r>
+      <w:r>
+        <w:t xml:space="preserve">‘</w:t>
+      </w:r>
+      <w:r>
+        <w:t xml:space="preserve">yes</w:t>
+      </w:r>
+      <w:r>
+        <w:t xml:space="preserve">’</w:t>
+      </w:r>
+      <w:r>
+        <w:t xml:space="preserve"> </w:t>
+      </w:r>
+      <w:r>
+        <w:t xml:space="preserve">on higher- compared to lower-luminance trials (</w:t>
+      </w:r>
+      <m:oMath>
+        <m:r>
+          <m:t>M</m:t>
+        </m:r>
+        <m:r>
+          <m:rPr>
+            <m:sty m:val="p"/>
+          </m:rPr>
+          <m:t>=</m:t>
+        </m:r>
+        <m:r>
+          <m:t>0.09</m:t>
+        </m:r>
+      </m:oMath>
+      <w:r>
+        <w:t xml:space="preserve">, 95% CI</w:t>
+      </w:r>
+      <w:r>
+        <w:t xml:space="preserve"> </w:t>
+      </w:r>
+      <m:oMath>
+        <m:d>
+          <m:dPr>
+            <m:begChr m:val="["/>
+            <m:endChr m:val="]"/>
+            <m:sepChr m:val=""/>
+            <m:grow/>
+          </m:dPr>
+          <m:e>
+            <m:r>
+              <m:t>0.07</m:t>
+            </m:r>
+            <m:r>
+              <m:rPr>
+                <m:sty m:val="p"/>
+              </m:rPr>
+              <m:t>,</m:t>
+            </m:r>
+            <m:r>
+              <m:t>0.11</m:t>
+            </m:r>
+          </m:e>
+        </m:d>
+      </m:oMath>
+      <w:r>
+        <w:t xml:space="preserve">,</w:t>
+      </w:r>
+      <w:r>
+        <w:t xml:space="preserve"> </w:t>
+      </w:r>
+      <m:oMath>
+        <m:r>
+          <m:t>t</m:t>
+        </m:r>
+        <m:d>
+          <m:dPr>
+            <m:begChr m:val="("/>
+            <m:endChr m:val=")"/>
+            <m:sepChr m:val=""/>
+            <m:grow/>
+          </m:dPr>
+          <m:e>
+            <m:r>
+              <m:t>131</m:t>
+            </m:r>
+          </m:e>
+        </m:d>
+        <m:r>
+          <m:rPr>
+            <m:sty m:val="p"/>
+          </m:rPr>
+          <m:t>=</m:t>
+        </m:r>
+        <m:r>
+          <m:t>8.91</m:t>
+        </m:r>
+      </m:oMath>
+      <w:r>
+        <w:t xml:space="preserve">,</w:t>
+      </w:r>
+      <w:r>
+        <w:t xml:space="preserve"> </w:t>
+      </w:r>
+      <m:oMath>
+        <m:r>
+          <m:t>p</m:t>
+        </m:r>
+        <m:r>
+          <m:rPr>
+            <m:sty m:val="p"/>
+          </m:rPr>
+          <m:t>&lt;</m:t>
+        </m:r>
+        <m:r>
+          <m:t>.001</m:t>
+        </m:r>
+      </m:oMath>
+      <w:r>
+        <w:t xml:space="preserve">), consistent with overall luminance providing a valid cue for signal presence.</w:t>
+      </w:r>
+    </w:p>
+    <w:p>
+      <w:pPr>
+        <w:pStyle w:val="Textkrper"/>
+      </w:pPr>
+      <w:r>
+        <w:t xml:space="preserve">We next turned to the effects of our luminance manipulation on confidence. For discrimination judgments, participants were also more confident in higher- compared to lower- luminance trials (</w:t>
+      </w:r>
+      <m:oMath>
+        <m:r>
+          <m:t>M</m:t>
+        </m:r>
+        <m:r>
+          <m:rPr>
+            <m:sty m:val="p"/>
+          </m:rPr>
+          <m:t>=</m:t>
+        </m:r>
+        <m:r>
+          <m:t>0.03</m:t>
+        </m:r>
+      </m:oMath>
+      <w:r>
+        <w:t xml:space="preserve">, 95% CI</w:t>
+      </w:r>
+      <w:r>
+        <w:t xml:space="preserve"> </w:t>
+      </w:r>
+      <m:oMath>
+        <m:d>
+          <m:dPr>
+            <m:begChr m:val="["/>
+            <m:endChr m:val="]"/>
+            <m:sepChr m:val=""/>
+            <m:grow/>
+          </m:dPr>
+          <m:e>
+            <m:r>
+              <m:t>0.01</m:t>
+            </m:r>
+            <m:r>
+              <m:rPr>
+                <m:sty m:val="p"/>
+              </m:rPr>
+              <m:t>,</m:t>
+            </m:r>
+            <m:r>
+              <m:t>0.04</m:t>
+            </m:r>
+          </m:e>
+        </m:d>
+      </m:oMath>
+      <w:r>
+        <w:t xml:space="preserve">,</w:t>
+      </w:r>
+      <w:r>
+        <w:t xml:space="preserve"> </w:t>
+      </w:r>
+      <m:oMath>
+        <m:r>
+          <m:t>t</m:t>
+        </m:r>
+        <m:d>
+          <m:dPr>
+            <m:begChr m:val="("/>
+            <m:endChr m:val=")"/>
+            <m:sepChr m:val=""/>
+            <m:grow/>
+          </m:dPr>
+          <m:e>
+            <m:r>
+              <m:t>131</m:t>
+            </m:r>
+          </m:e>
+        </m:d>
+        <m:r>
+          <m:rPr>
+            <m:sty m:val="p"/>
+          </m:rPr>
+          <m:t>=</m:t>
+        </m:r>
+        <m:r>
+          <m:t>4.13</m:t>
+        </m:r>
+      </m:oMath>
+      <w:r>
+        <w:t xml:space="preserve">,</w:t>
+      </w:r>
+      <w:r>
+        <w:t xml:space="preserve"> </w:t>
+      </w:r>
+      <m:oMath>
+        <m:r>
+          <m:t>p</m:t>
+        </m:r>
+        <m:r>
+          <m:rPr>
+            <m:sty m:val="p"/>
+          </m:rPr>
+          <m:t>&lt;</m:t>
+        </m:r>
+        <m:r>
+          <m:t>.001</m:t>
+        </m:r>
+      </m:oMath>
+      <w:r>
+        <w:t xml:space="preserve">), replicating a positive evidence bias for discrimination confidence. For detection judgments, in line with the reverse correlation analysis of Exp. 3 (and in contrast to the findings of Experiments 1 and 2), participants were more confident in their</w:t>
+      </w:r>
+      <w:r>
+        <w:t xml:space="preserve"> </w:t>
+      </w:r>
+      <w:r>
+        <w:t xml:space="preserve">‘</w:t>
+      </w:r>
+      <w:r>
+        <w:t xml:space="preserve">yes</w:t>
+      </w:r>
+      <w:r>
+        <w:t xml:space="preserve">’</w:t>
+      </w:r>
+      <w:r>
+        <w:t xml:space="preserve"> </w:t>
+      </w:r>
+      <w:r>
+        <w:t xml:space="preserve">responses when overall luminance was higher (</w:t>
+      </w:r>
+      <m:oMath>
+        <m:r>
+          <m:t>M</m:t>
+        </m:r>
+        <m:r>
+          <m:rPr>
+            <m:sty m:val="p"/>
+          </m:rPr>
+          <m:t>=</m:t>
+        </m:r>
+        <m:r>
+          <m:t>0.02</m:t>
+        </m:r>
+      </m:oMath>
+      <w:r>
+        <w:t xml:space="preserve">, 95% CI</w:t>
+      </w:r>
+      <w:r>
+        <w:t xml:space="preserve"> </w:t>
+      </w:r>
+      <m:oMath>
+        <m:d>
+          <m:dPr>
+            <m:begChr m:val="["/>
+            <m:endChr m:val="]"/>
+            <m:sepChr m:val=""/>
+            <m:grow/>
+          </m:dPr>
+          <m:e>
+            <m:r>
+              <m:t>0.01</m:t>
+            </m:r>
+            <m:r>
+              <m:rPr>
+                <m:sty m:val="p"/>
+              </m:rPr>
+              <m:t>,</m:t>
+            </m:r>
+            <m:r>
+              <m:t>0.04</m:t>
+            </m:r>
+          </m:e>
+        </m:d>
+      </m:oMath>
+      <w:r>
+        <w:t xml:space="preserve">,</w:t>
+      </w:r>
+      <w:r>
+        <w:t xml:space="preserve"> </w:t>
+      </w:r>
+      <m:oMath>
+        <m:r>
+          <m:t>t</m:t>
+        </m:r>
+        <m:d>
+          <m:dPr>
+            <m:begChr m:val="("/>
+            <m:endChr m:val=")"/>
+            <m:sepChr m:val=""/>
+            <m:grow/>
+          </m:dPr>
+          <m:e>
+            <m:r>
+              <m:t>131</m:t>
+            </m:r>
+          </m:e>
+        </m:d>
+        <m:r>
+          <m:rPr>
+            <m:sty m:val="p"/>
+          </m:rPr>
+          <m:t>=</m:t>
+        </m:r>
+        <m:r>
+          <m:t>3.36</m:t>
+        </m:r>
+      </m:oMath>
+      <w:r>
+        <w:t xml:space="preserve">,</w:t>
+      </w:r>
+      <w:r>
+        <w:t xml:space="preserve"> </w:t>
+      </w:r>
+      <m:oMath>
+        <m:r>
+          <m:t>p</m:t>
+        </m:r>
+        <m:r>
+          <m:rPr>
+            <m:sty m:val="p"/>
+          </m:rPr>
+          <m:t>=</m:t>
+        </m:r>
+        <m:r>
+          <m:t>.001</m:t>
+        </m:r>
+      </m:oMath>
+      <w:r>
+        <w:t xml:space="preserve">). Our pre-registered Bayesian analysis provided strong evidence for the alternative hypothesis that detection confidence is affected by this manipulation (</w:t>
+      </w:r>
+      <m:oMath>
+        <m:sSub>
+          <m:e>
+            <m:r>
+              <m:rPr>
+                <m:sty m:val="p"/>
+              </m:rPr>
+              <m:t>B</m:t>
+            </m:r>
+            <m:r>
+              <m:rPr>
+                <m:sty m:val="p"/>
+              </m:rPr>
+              <m:t>F</m:t>
+            </m:r>
+          </m:e>
+          <m:sub>
+            <m:r>
+              <m:rPr>
+                <m:nor/>
+                <m:sty m:val="p"/>
+              </m:rPr>
+              <m:t>10</m:t>
+            </m:r>
+          </m:sub>
+        </m:sSub>
+        <m:r>
+          <m:rPr>
+            <m:sty m:val="p"/>
+          </m:rPr>
+          <m:t>=</m:t>
+        </m:r>
+        <m:r>
+          <m:t>27.44</m:t>
+        </m:r>
+      </m:oMath>
+      <w:r>
+        <w:t xml:space="preserve">). Furthermore, this increase in</w:t>
+      </w:r>
+      <w:r>
+        <w:t xml:space="preserve"> </w:t>
+      </w:r>
+      <w:r>
+        <w:t xml:space="preserve">‘</w:t>
+      </w:r>
+      <w:r>
+        <w:t xml:space="preserve">yes</w:t>
+      </w:r>
+      <w:r>
+        <w:t xml:space="preserve">’</w:t>
+      </w:r>
+      <w:r>
+        <w:t xml:space="preserve"> </w:t>
+      </w:r>
+      <w:r>
+        <w:t xml:space="preserve">response confidence as a function of the brightness manipulation was not significantly different from that observed for discrimination confidence (</w:t>
+      </w:r>
+      <m:oMath>
+        <m:r>
+          <m:t>M</m:t>
+        </m:r>
+        <m:r>
+          <m:rPr>
+            <m:sty m:val="p"/>
+          </m:rPr>
+          <m:t>=</m:t>
+        </m:r>
+        <m:r>
+          <m:rPr>
+            <m:sty m:val="p"/>
+          </m:rPr>
+          <m:t>−</m:t>
+        </m:r>
+        <m:r>
+          <m:t>0.01</m:t>
+        </m:r>
+      </m:oMath>
+      <w:r>
+        <w:t xml:space="preserve">, 95% CI</w:t>
+      </w:r>
+      <w:r>
+        <w:t xml:space="preserve"> </w:t>
+      </w:r>
+      <m:oMath>
+        <m:d>
+          <m:dPr>
+            <m:begChr m:val="["/>
+            <m:endChr m:val="]"/>
+            <m:sepChr m:val=""/>
+            <m:grow/>
+          </m:dPr>
+          <m:e>
+            <m:r>
+              <m:rPr>
+                <m:sty m:val="p"/>
+              </m:rPr>
+              <m:t>−</m:t>
+            </m:r>
+            <m:r>
+              <m:t>0.03</m:t>
+            </m:r>
+            <m:r>
+              <m:rPr>
+                <m:sty m:val="p"/>
+              </m:rPr>
+              <m:t>,</m:t>
+            </m:r>
+            <m:r>
+              <m:t>0.01</m:t>
+            </m:r>
+          </m:e>
+        </m:d>
+      </m:oMath>
+      <w:r>
+        <w:t xml:space="preserve">,</w:t>
+      </w:r>
+      <w:r>
+        <w:t xml:space="preserve"> </w:t>
+      </w:r>
+      <m:oMath>
+        <m:r>
+          <m:t>t</m:t>
+        </m:r>
+        <m:d>
+          <m:dPr>
+            <m:begChr m:val="("/>
+            <m:endChr m:val=")"/>
+            <m:sepChr m:val=""/>
+            <m:grow/>
+          </m:dPr>
+          <m:e>
+            <m:r>
+              <m:t>131</m:t>
+            </m:r>
+          </m:e>
+        </m:d>
+        <m:r>
+          <m:rPr>
+            <m:sty m:val="p"/>
+          </m:rPr>
+          <m:t>=</m:t>
+        </m:r>
+        <m:r>
+          <m:rPr>
+            <m:sty m:val="p"/>
+          </m:rPr>
+          <m:t>−</m:t>
+        </m:r>
+        <m:r>
+          <m:t>0.86</m:t>
+        </m:r>
+      </m:oMath>
+      <w:r>
+        <w:t xml:space="preserve">,</w:t>
+      </w:r>
+      <w:r>
+        <w:t xml:space="preserve"> </w:t>
+      </w:r>
+      <m:oMath>
+        <m:r>
+          <m:t>p</m:t>
+        </m:r>
+        <m:r>
+          <m:rPr>
+            <m:sty m:val="p"/>
+          </m:rPr>
+          <m:t>=</m:t>
+        </m:r>
+        <m:r>
+          <m:t>.393</m:t>
+        </m:r>
+      </m:oMath>
+      <w:r>
+        <w:t xml:space="preserve">). Finally, and in line with Exp. 2, overall luminance had a significant negative effect on confidence in</w:t>
+      </w:r>
+      <w:r>
+        <w:t xml:space="preserve"> </w:t>
+      </w:r>
+      <w:r>
+        <w:t xml:space="preserve">‘</w:t>
+      </w:r>
+      <w:r>
+        <w:t xml:space="preserve">no</w:t>
+      </w:r>
+      <w:r>
+        <w:t xml:space="preserve">’</w:t>
+      </w:r>
+      <w:r>
+        <w:t xml:space="preserve"> </w:t>
+      </w:r>
+      <w:r>
+        <w:t xml:space="preserve">responses (</w:t>
+      </w:r>
+      <m:oMath>
+        <m:r>
+          <m:t>M</m:t>
+        </m:r>
+        <m:r>
+          <m:rPr>
+            <m:sty m:val="p"/>
+          </m:rPr>
+          <m:t>=</m:t>
+        </m:r>
+        <m:r>
+          <m:rPr>
+            <m:sty m:val="p"/>
+          </m:rPr>
+          <m:t>−</m:t>
+        </m:r>
+        <m:r>
+          <m:t>0.02</m:t>
+        </m:r>
+      </m:oMath>
+      <w:r>
+        <w:t xml:space="preserve">, 95% CI</w:t>
+      </w:r>
+      <w:r>
+        <w:t xml:space="preserve"> </w:t>
+      </w:r>
+      <m:oMath>
+        <m:d>
+          <m:dPr>
+            <m:begChr m:val="["/>
+            <m:endChr m:val="]"/>
+            <m:sepChr m:val=""/>
+            <m:grow/>
+          </m:dPr>
+          <m:e>
+            <m:r>
+              <m:rPr>
+                <m:sty m:val="p"/>
+              </m:rPr>
+              <m:t>−</m:t>
+            </m:r>
+            <m:r>
+              <m:t>0.04</m:t>
+            </m:r>
+            <m:r>
+              <m:rPr>
+                <m:sty m:val="p"/>
+              </m:rPr>
+              <m:t>,</m:t>
+            </m:r>
+            <m:r>
+              <m:rPr>
+                <m:sty m:val="p"/>
+              </m:rPr>
+              <m:t>−</m:t>
+            </m:r>
+            <m:r>
+              <m:t>0.01</m:t>
+            </m:r>
+          </m:e>
+        </m:d>
+      </m:oMath>
+      <w:r>
+        <w:t xml:space="preserve">,</w:t>
+      </w:r>
+      <w:r>
+        <w:t xml:space="preserve"> </w:t>
+      </w:r>
+      <m:oMath>
+        <m:r>
+          <m:t>t</m:t>
+        </m:r>
+        <m:d>
+          <m:dPr>
+            <m:begChr m:val="("/>
+            <m:endChr m:val=")"/>
+            <m:sepChr m:val=""/>
+            <m:grow/>
+          </m:dPr>
+          <m:e>
+            <m:r>
+              <m:t>131</m:t>
+            </m:r>
+          </m:e>
+        </m:d>
+        <m:r>
+          <m:rPr>
+            <m:sty m:val="p"/>
+          </m:rPr>
+          <m:t>=</m:t>
+        </m:r>
+        <m:r>
+          <m:rPr>
+            <m:sty m:val="p"/>
+          </m:rPr>
+          <m:t>−</m:t>
+        </m:r>
+        <m:r>
+          <m:t>3.22</m:t>
+        </m:r>
+      </m:oMath>
+      <w:r>
+        <w:t xml:space="preserve">,</w:t>
+      </w:r>
+      <w:r>
+        <w:t xml:space="preserve"> </w:t>
+      </w:r>
+      <m:oMath>
+        <m:r>
+          <m:t>p</m:t>
+        </m:r>
+        <m:r>
+          <m:rPr>
+            <m:sty m:val="p"/>
+          </m:rPr>
+          <m:t>=</m:t>
+        </m:r>
+        <m:r>
+          <m:t>.002</m:t>
+        </m:r>
+      </m:oMath>
+      <w:r>
+        <w:t xml:space="preserve">), indicating that participants were more confident in the absence of a target when overall luminance was lower.</w:t>
+      </w:r>
+    </w:p>
+    <w:p>
+      <w:pPr>
+        <w:pStyle w:val="CaptionedFigure"/>
+      </w:pPr>
+      <w:r>
+        <w:drawing>
+          <wp:inline>
+            <wp:extent cx="5504749" cy="3018437"/>
+            <wp:effectExtent b="0" l="0" r="0" t="0"/>
+            <wp:docPr descr="Figure 12.  Difference in confidence between standard and higher-luminance trials for the three response categories (detection ‘yes’ and ‘no’ responses, and discrimination responses) in Exp. 3. Box edges and central lines represent the 25, 50 and 75 quantiles. Whiskers cover data points within four inter-quartile ranges around the median. Stars represent significance in a two-sided t-test: **: p&lt;0.01" title="" id="105" name="Picture"/>
+            <a:graphic>
+              <a:graphicData uri="http://schemas.openxmlformats.org/drawingml/2006/picture">
+                <pic:pic>
+                  <pic:nvPicPr>
+                    <pic:cNvPr descr="figures/confidence_boost_enhanced_color_headings.png" id="106" name="Picture"/>
+                    <pic:cNvPicPr>
+                      <a:picLocks noChangeArrowheads="1" noChangeAspect="1"/>
+                    </pic:cNvPicPr>
+                  </pic:nvPicPr>
+                  <pic:blipFill>
+                    <a:blip r:embed="rId104"/>
+                    <a:stretch>
+                      <a:fillRect/>
+                    </a:stretch>
+                  </pic:blipFill>
+                  <pic:spPr bwMode="auto">
+                    <a:xfrm>
+                      <a:off x="0" y="0"/>
+                      <a:ext cx="5504749" cy="3018437"/>
+                    </a:xfrm>
+                    <a:prstGeom prst="rect">
+                      <a:avLst/>
+                    </a:prstGeom>
+                    <a:noFill/>
+                    <a:ln w="9525">
+                      <a:noFill/>
+                      <a:headEnd/>
+                      <a:tailEnd/>
+                    </a:ln>
+                  </pic:spPr>
+                </pic:pic>
+              </a:graphicData>
+            </a:graphic>
+          </wp:inline>
+        </w:drawing>
+      </w:r>
+    </w:p>
+    <w:p>
+      <w:pPr>
+        <w:pStyle w:val="ImageCaption"/>
+      </w:pPr>
+      <w:r>
+        <w:rPr>
+          <w:iCs/>
+          <w:i/>
+        </w:rPr>
+        <w:t xml:space="preserve">Figure</w:t>
+      </w:r>
+      <w:r>
+        <w:t xml:space="preserve"> </w:t>
+      </w:r>
+      <w:r>
+        <w:rPr>
+          <w:iCs/>
+          <w:i/>
+        </w:rPr>
+        <w:t xml:space="preserve">12.</w:t>
+      </w:r>
+      <w:r>
+        <w:rPr>
+          <w:iCs/>
+          <w:i/>
+        </w:rPr>
+        <w:t xml:space="preserve"> </w:t>
+      </w:r>
+      <w:r>
+        <w:t xml:space="preserve"> </w:t>
+      </w:r>
+      <w:r>
+        <w:t xml:space="preserve">Difference in confidence between standard and higher-luminance trials for the three response categories (detection</w:t>
+      </w:r>
+      <w:r>
+        <w:t xml:space="preserve"> </w:t>
+      </w:r>
+      <w:r>
+        <w:t xml:space="preserve">‘</w:t>
+      </w:r>
+      <w:r>
+        <w:t xml:space="preserve">yes</w:t>
+      </w:r>
+      <w:r>
+        <w:t xml:space="preserve">’</w:t>
+      </w:r>
+      <w:r>
+        <w:t xml:space="preserve"> </w:t>
+      </w:r>
+      <w:r>
+        <w:t xml:space="preserve">and</w:t>
+      </w:r>
+      <w:r>
+        <w:t xml:space="preserve"> </w:t>
+      </w:r>
+      <w:r>
+        <w:t xml:space="preserve">‘</w:t>
+      </w:r>
+      <w:r>
+        <w:t xml:space="preserve">no</w:t>
+      </w:r>
+      <w:r>
+        <w:t xml:space="preserve">’</w:t>
+      </w:r>
+      <w:r>
+        <w:t xml:space="preserve"> </w:t>
+      </w:r>
+      <w:r>
+        <w:t xml:space="preserve">responses, and discrimination responses) in Exp. 3. Box edges and central lines represent the 25, 50 and 75 quantiles. Whiskers cover data points within four inter-quartile ranges around the median. Stars represent significance in a two-sided t-test: **: p&lt;0.01</w:t>
+      </w:r>
+    </w:p>
+    <w:bookmarkEnd w:id="107"/>
+    <w:bookmarkEnd w:id="108"/>
+    <w:bookmarkEnd w:id="109"/>
+    <w:bookmarkStart w:id="136" w:name="experiment-4"/>
     <w:p>
       <w:pPr>
         <w:pStyle w:val="berschrift1"/>
       </w:pPr>
       <w:r>
-        <w:t xml:space="preserve">References</w:t>
-      </w:r>
-    </w:p>
-    <w:bookmarkStart w:id="127" w:name="refs"/>
-    <w:bookmarkStart w:id="107" w:name="ref-de2015jspsych"/>
+        <w:t xml:space="preserve">Experiment 4</w:t>
+      </w:r>
+    </w:p>
+    <w:p>
+      <w:pPr>
+        <w:pStyle w:val="FirstParagraph"/>
+      </w:pPr>
+      <w:r>
+        <w:t xml:space="preserve">A limitation of Exp. 2 and 3, raised by an anonymous Reviewer, is that apparent asymmetries in the weighting of positive and negative evidence may result from a nonlinear mapping between luminance in RGB space and screen brightness. For example, a dark bar that is -2 RGB units from the mean does not necessarily cancel out a bright bar that is +2 RGB units from the mean, making positive evidence objectively more salient than negative evidence.</w:t>
+      </w:r>
+    </w:p>
+    <w:p>
+      <w:pPr>
+        <w:pStyle w:val="Textkrper"/>
+      </w:pPr>
+      <w:r>
+        <w:t xml:space="preserve">To attend this concern, we include an additional Experiment where evidence is sampled from a perceptually uniform space. Specifically, Exp. 4 was similar to Exp. 3 with the exception that flickering stimuli varied in their hue rather than luminance, and where hue values were sampled from a Gaussian distribution in the CIE L*a*b* colour space. Moreover, the roles of</w:t>
+      </w:r>
+      <w:r>
+        <w:t xml:space="preserve"> </w:t>
+      </w:r>
+      <w:r>
+        <w:t xml:space="preserve">‘</w:t>
+      </w:r>
+      <w:r>
+        <w:t xml:space="preserve">target</w:t>
+      </w:r>
+      <w:r>
+        <w:t xml:space="preserve">’</w:t>
+      </w:r>
+      <w:r>
+        <w:t xml:space="preserve"> </w:t>
+      </w:r>
+      <w:r>
+        <w:t xml:space="preserve">and</w:t>
+      </w:r>
+      <w:r>
+        <w:t xml:space="preserve"> </w:t>
+      </w:r>
+      <w:r>
+        <w:t xml:space="preserve">‘</w:t>
+      </w:r>
+      <w:r>
+        <w:t xml:space="preserve">non-target</w:t>
+      </w:r>
+      <w:r>
+        <w:t xml:space="preserve">’</w:t>
+      </w:r>
+      <w:r>
+        <w:t xml:space="preserve"> </w:t>
+      </w:r>
+      <w:r>
+        <w:t xml:space="preserve">hues were counterbalanced between participants, such that any built-in asymmetries in the perception of positive and negative evidence should cancel out at the group level.</w:t>
+      </w:r>
+    </w:p>
+    <w:bookmarkStart w:id="135" w:name="methods-3"/>
+    <w:p>
+      <w:pPr>
+        <w:pStyle w:val="berschrift2"/>
+      </w:pPr>
+      <w:r>
+        <w:t xml:space="preserve">Methods</w:t>
+      </w:r>
+    </w:p>
+    <w:bookmarkStart w:id="111" w:name="participants-3"/>
+    <w:p>
+      <w:pPr>
+        <w:pStyle w:val="berschrift3"/>
+      </w:pPr>
+      <w:r>
+        <w:t xml:space="preserve">Participants.</w:t>
+      </w:r>
+    </w:p>
+    <w:p>
+      <w:pPr>
+        <w:pStyle w:val="FirstParagraph"/>
+      </w:pPr>
+      <w:r>
+        <w:t xml:space="preserve">The research complied with all relevant ethical regulations, and was approved by the Research Ethics Committee of University College London (study ID number 1260/003). 117 participants were recruited via Prolific (prolific.co), and gave their informed consent prior to their participation. They were selected based on their acceptance rate (&gt;95%) and for being native English speakers. Following our pre-registration, we aimed to collect data until we had reached 100 included participants based on our pre-specified inclusion criteria (see</w:t>
+      </w:r>
+      <w:r>
+        <w:t xml:space="preserve"> </w:t>
+      </w:r>
+      <w:hyperlink r:id="rId110">
+        <w:r>
+          <w:rPr>
+            <w:rStyle w:val="Hyperlink"/>
+          </w:rPr>
+          <w:t xml:space="preserve">https://osf.io/9zbpc</w:t>
+        </w:r>
+      </w:hyperlink>
+      <w:r>
+        <w:t xml:space="preserve">). Our final data set includes observations from 100 included participants. The entire experiment took around 20 minutes to complete. Participants were paid £2.5 for their participation, equivalent to an hourly wage of £7.5.</w:t>
+      </w:r>
+    </w:p>
+    <w:bookmarkEnd w:id="111"/>
+    <w:bookmarkStart w:id="134" w:name="experimental-paradigm-2"/>
+    <w:p>
+      <w:pPr>
+        <w:pStyle w:val="berschrift3"/>
+      </w:pPr>
+      <w:r>
+        <w:t xml:space="preserve">Experimental paradigm.</w:t>
+      </w:r>
+    </w:p>
+    <w:p>
+      <w:pPr>
+        <w:pStyle w:val="FirstParagraph"/>
+      </w:pPr>
+      <w:r>
+        <w:t xml:space="preserve">Experiment 4 was identical to Experiment 3 with two changes. First, flickering bars were varied in hue, randomly sampled from a Gaussian distribution in the CIE L*a*b* colour space, centred at</w:t>
+      </w:r>
+      <w:r>
+        <w:t xml:space="preserve"> </w:t>
+      </w:r>
+      <m:oMath>
+        <m:r>
+          <m:t>L</m:t>
+        </m:r>
+        <m:r>
+          <m:rPr>
+            <m:sty m:val="p"/>
+          </m:rPr>
+          <m:t>=</m:t>
+        </m:r>
+        <m:r>
+          <m:t>54</m:t>
+        </m:r>
+      </m:oMath>
+      <w:r>
+        <w:t xml:space="preserve">,</w:t>
+      </w:r>
+      <w:r>
+        <w:t xml:space="preserve"> </w:t>
+      </w:r>
+      <m:oMath>
+        <m:r>
+          <m:t>a</m:t>
+        </m:r>
+        <m:r>
+          <m:rPr>
+            <m:sty m:val="p"/>
+          </m:rPr>
+          <m:t>=</m:t>
+        </m:r>
+        <m:r>
+          <m:t>21.5</m:t>
+        </m:r>
+      </m:oMath>
+      <w:r>
+        <w:t xml:space="preserve"> </w:t>
+      </w:r>
+      <w:r>
+        <w:t xml:space="preserve">and</w:t>
+      </w:r>
+      <w:r>
+        <w:t xml:space="preserve"> </w:t>
+      </w:r>
+      <m:oMath>
+        <m:r>
+          <m:t>b</m:t>
+        </m:r>
+        <m:r>
+          <m:rPr>
+            <m:sty m:val="p"/>
+          </m:rPr>
+          <m:t>=</m:t>
+        </m:r>
+        <m:r>
+          <m:t>11.5</m:t>
+        </m:r>
+      </m:oMath>
+      <w:r>
+        <w:t xml:space="preserve">, with a radius of 49</w:t>
+      </w:r>
+      <w:r>
+        <w:t xml:space="preserve"> </w:t>
+      </w:r>
+      <w:r>
+        <w:t xml:space="preserve">(Schurgin, Wixted, &amp; Brady, 2020)</w:t>
+      </w:r>
+      <w:r>
+        <w:t xml:space="preserve">. For half of the participants, non-target hues were sampled around an orientation of 1.85 radians, with a standard deviation of 0.35 and target hues were sampled around an orientation of 2.1 with a standard deviation of 0.35. For the first group, target patches were little more orange than non-target patches, and for the second group target patches were little more green than non-target patches. To make sure non-target patches were perceived as the absence of signal relative to the background, the RSVP display was overlaid on top of a rectangle with the mean color of a non-target patch. Second, in order to avoid interference, the confidence circle was presented in gray. Third, subjects were allowed to repeat the multiple choice questions up to three times. Finally, feedback about overall performance and mean confidence in correct and incorrect responses was displayed at the end of each block.</w:t>
+      </w:r>
+      <w:r>
+        <w:t xml:space="preserve"> </w:t>
+      </w:r>
+      <w:r>
+        <w:t xml:space="preserve"># References</w:t>
+      </w:r>
+    </w:p>
+    <w:bookmarkStart w:id="133" w:name="refs"/>
+    <w:bookmarkStart w:id="112" w:name="ref-de2015jspsych"/>
     <w:p>
       <w:pPr>
         <w:pStyle w:val="Literaturverzeichnis"/>
@@ -8581,8 +9588,8 @@
         <w:t xml:space="preserve">(1), 1–12.</w:t>
       </w:r>
     </w:p>
-    <w:bookmarkEnd w:id="107"/>
-    <w:bookmarkStart w:id="108" w:name="ref-fechner1860elements"/>
+    <w:bookmarkEnd w:id="112"/>
+    <w:bookmarkStart w:id="113" w:name="ref-fechner1860elements"/>
     <w:p>
       <w:pPr>
         <w:pStyle w:val="Literaturverzeichnis"/>
@@ -8604,8 +9611,8 @@
         <w:t xml:space="preserve">.</w:t>
       </w:r>
     </w:p>
-    <w:bookmarkEnd w:id="108"/>
-    <w:bookmarkStart w:id="109" w:name="ref-kellij2021investigation"/>
+    <w:bookmarkEnd w:id="113"/>
+    <w:bookmarkStart w:id="114" w:name="ref-kellij2021investigation"/>
     <w:p>
       <w:pPr>
         <w:pStyle w:val="Literaturverzeichnis"/>
@@ -8640,8 +9647,8 @@
         <w:t xml:space="preserve">(1), 512–524.</w:t>
       </w:r>
     </w:p>
-    <w:bookmarkEnd w:id="109"/>
-    <w:bookmarkStart w:id="110" w:name="ref-koizumi2015does"/>
+    <w:bookmarkEnd w:id="114"/>
+    <w:bookmarkStart w:id="115" w:name="ref-koizumi2015does"/>
     <w:p>
       <w:pPr>
         <w:pStyle w:val="Literaturverzeichnis"/>
@@ -8676,8 +9683,8 @@
         <w:t xml:space="preserve">(4), 1295–1306.</w:t>
       </w:r>
     </w:p>
-    <w:bookmarkEnd w:id="110"/>
-    <w:bookmarkStart w:id="111" w:name="ref-lange2015jatos"/>
+    <w:bookmarkEnd w:id="115"/>
+    <w:bookmarkStart w:id="116" w:name="ref-lange2015jatos"/>
     <w:p>
       <w:pPr>
         <w:pStyle w:val="Literaturverzeichnis"/>
@@ -8712,8 +9719,8 @@
         <w:t xml:space="preserve">(6), e0130834.</w:t>
       </w:r>
     </w:p>
-    <w:bookmarkEnd w:id="111"/>
-    <w:bookmarkStart w:id="112" w:name="ref-maniscalco2016heuristic"/>
+    <w:bookmarkEnd w:id="116"/>
+    <w:bookmarkStart w:id="117" w:name="ref-maniscalco2016heuristic"/>
     <w:p>
       <w:pPr>
         <w:pStyle w:val="Literaturverzeichnis"/>
@@ -8748,8 +9755,8 @@
         <w:t xml:space="preserve">(3), 923–937.</w:t>
       </w:r>
     </w:p>
-    <w:bookmarkEnd w:id="112"/>
-    <w:bookmarkStart w:id="113" w:name="ref-mazor2020distinct"/>
+    <w:bookmarkEnd w:id="117"/>
+    <w:bookmarkStart w:id="118" w:name="ref-mazor2020distinct"/>
     <w:p>
       <w:pPr>
         <w:pStyle w:val="Literaturverzeichnis"/>
@@ -8784,8 +9791,8 @@
         <w:t xml:space="preserve">, e53900.</w:t>
       </w:r>
     </w:p>
-    <w:bookmarkEnd w:id="113"/>
-    <w:bookmarkStart w:id="114" w:name="ref-mazor2019novel"/>
+    <w:bookmarkEnd w:id="118"/>
+    <w:bookmarkStart w:id="119" w:name="ref-mazor2019novel"/>
     <w:p>
       <w:pPr>
         <w:pStyle w:val="Literaturverzeichnis"/>
@@ -8820,8 +9827,8 @@
         <w:t xml:space="preserve">(9), 1149–1156.</w:t>
       </w:r>
     </w:p>
-    <w:bookmarkEnd w:id="114"/>
-    <w:bookmarkStart w:id="115" w:name="ref-mazor2021stage"/>
+    <w:bookmarkEnd w:id="119"/>
+    <w:bookmarkStart w:id="120" w:name="ref-mazor2021stage"/>
     <w:p>
       <w:pPr>
         <w:pStyle w:val="Literaturverzeichnis"/>
@@ -8843,8 +9850,8 @@
         <w:t xml:space="preserve">.</w:t>
       </w:r>
     </w:p>
-    <w:bookmarkEnd w:id="115"/>
-    <w:bookmarkStart w:id="116" w:name="ref-mccarthy2015p5"/>
+    <w:bookmarkEnd w:id="120"/>
+    <w:bookmarkStart w:id="121" w:name="ref-mccarthy2015p5"/>
     <w:p>
       <w:pPr>
         <w:pStyle w:val="Literaturverzeichnis"/>
@@ -8879,8 +9886,8 @@
         <w:t xml:space="preserve">.</w:t>
       </w:r>
     </w:p>
-    <w:bookmarkEnd w:id="116"/>
-    <w:bookmarkStart w:id="117" w:name="ref-meuwese2014subjective"/>
+    <w:bookmarkEnd w:id="121"/>
+    <w:bookmarkStart w:id="122" w:name="ref-meuwese2014subjective"/>
     <w:p>
       <w:pPr>
         <w:pStyle w:val="Literaturverzeichnis"/>
@@ -8915,8 +9922,8 @@
         <w:t xml:space="preserve">(4), 1057–1068.</w:t>
       </w:r>
     </w:p>
-    <w:bookmarkEnd w:id="117"/>
-    <w:bookmarkStart w:id="118" w:name="ref-miyoshi2020decision"/>
+    <w:bookmarkEnd w:id="122"/>
+    <w:bookmarkStart w:id="123" w:name="ref-miyoshi2020decision"/>
     <w:p>
       <w:pPr>
         <w:pStyle w:val="Literaturverzeichnis"/>
@@ -8951,8 +9958,8 @@
         <w:t xml:space="preserve">(5), 655.</w:t>
       </w:r>
     </w:p>
-    <w:bookmarkEnd w:id="118"/>
-    <w:bookmarkStart w:id="119" w:name="ref-peters2017perceptual"/>
+    <w:bookmarkEnd w:id="123"/>
+    <w:bookmarkStart w:id="124" w:name="ref-peters2017perceptual"/>
     <w:p>
       <w:pPr>
         <w:pStyle w:val="Literaturverzeichnis"/>
@@ -8987,8 +9994,8 @@
         <w:t xml:space="preserve">(7), 1–8.</w:t>
       </w:r>
     </w:p>
-    <w:bookmarkEnd w:id="119"/>
-    <w:bookmarkStart w:id="120" w:name="ref-rausch2018confidence"/>
+    <w:bookmarkEnd w:id="124"/>
+    <w:bookmarkStart w:id="125" w:name="ref-rausch2018confidence"/>
     <w:p>
       <w:pPr>
         <w:pStyle w:val="Literaturverzeichnis"/>
@@ -9023,8 +10030,8 @@
         <w:t xml:space="preserve">(1), 134–154.</w:t>
       </w:r>
     </w:p>
-    <w:bookmarkEnd w:id="120"/>
-    <w:bookmarkStart w:id="121" w:name="ref-rollwage2020confidence"/>
+    <w:bookmarkEnd w:id="125"/>
+    <w:bookmarkStart w:id="126" w:name="ref-rollwage2020confidence"/>
     <w:p>
       <w:pPr>
         <w:pStyle w:val="Literaturverzeichnis"/>
@@ -9059,8 +10066,8 @@
         <w:t xml:space="preserve">(1), 1–11.</w:t>
       </w:r>
     </w:p>
-    <w:bookmarkEnd w:id="121"/>
-    <w:bookmarkStart w:id="122" w:name="ref-samaha2020positive"/>
+    <w:bookmarkEnd w:id="126"/>
+    <w:bookmarkStart w:id="127" w:name="ref-samaha2020positive"/>
     <w:p>
       <w:pPr>
         <w:pStyle w:val="Literaturverzeichnis"/>
@@ -9082,8 +10089,44 @@
         <w:t xml:space="preserve">.</w:t>
       </w:r>
     </w:p>
-    <w:bookmarkEnd w:id="122"/>
-    <w:bookmarkStart w:id="123" w:name="ref-sepulveda2020visual"/>
+    <w:bookmarkEnd w:id="127"/>
+    <w:bookmarkStart w:id="128" w:name="ref-schurgin2020psychophysical"/>
+    <w:p>
+      <w:pPr>
+        <w:pStyle w:val="Literaturverzeichnis"/>
+      </w:pPr>
+      <w:r>
+        <w:t xml:space="preserve">Schurgin, M. W., Wixted, J. T., &amp; Brady, T. F. (2020). Psychophysical scaling reveals a unified theory of visual memory strength.</w:t>
+      </w:r>
+      <w:r>
+        <w:t xml:space="preserve"> </w:t>
+      </w:r>
+      <w:r>
+        <w:rPr>
+          <w:iCs/>
+          <w:i/>
+        </w:rPr>
+        <w:t xml:space="preserve">Nature Human Behaviour</w:t>
+      </w:r>
+      <w:r>
+        <w:t xml:space="preserve">,</w:t>
+      </w:r>
+      <w:r>
+        <w:t xml:space="preserve"> </w:t>
+      </w:r>
+      <w:r>
+        <w:rPr>
+          <w:iCs/>
+          <w:i/>
+        </w:rPr>
+        <w:t xml:space="preserve">4</w:t>
+      </w:r>
+      <w:r>
+        <w:t xml:space="preserve">(11), 1156–1172.</w:t>
+      </w:r>
+    </w:p>
+    <w:bookmarkEnd w:id="128"/>
+    <w:bookmarkStart w:id="129" w:name="ref-sepulveda2020visual"/>
     <w:p>
       <w:pPr>
         <w:pStyle w:val="Literaturverzeichnis"/>
@@ -9118,8 +10161,8 @@
         <w:t xml:space="preserve">, e60705.</w:t>
       </w:r>
     </w:p>
-    <w:bookmarkEnd w:id="123"/>
-    <w:bookmarkStart w:id="124" w:name="ref-webb2021task"/>
+    <w:bookmarkEnd w:id="129"/>
+    <w:bookmarkStart w:id="130" w:name="ref-webb2021task"/>
     <w:p>
       <w:pPr>
         <w:pStyle w:val="Literaturverzeichnis"/>
@@ -9154,8 +10197,8 @@
         <w:t xml:space="preserve">.</w:t>
       </w:r>
     </w:p>
-    <w:bookmarkEnd w:id="124"/>
-    <w:bookmarkStart w:id="125" w:name="ref-wickens2002elementary"/>
+    <w:bookmarkEnd w:id="130"/>
+    <w:bookmarkStart w:id="131" w:name="ref-wickens2002elementary"/>
     <w:p>
       <w:pPr>
         <w:pStyle w:val="Literaturverzeichnis"/>
@@ -9177,8 +10220,8 @@
         <w:t xml:space="preserve">. Oxford University Press, USA.</w:t>
       </w:r>
     </w:p>
-    <w:bookmarkEnd w:id="125"/>
-    <w:bookmarkStart w:id="126" w:name="ref-zylberberg2012construction"/>
+    <w:bookmarkEnd w:id="131"/>
+    <w:bookmarkStart w:id="132" w:name="ref-zylberberg2012construction"/>
     <w:p>
       <w:pPr>
         <w:pStyle w:val="Literaturverzeichnis"/>
@@ -9213,10 +10256,12 @@
         <w:t xml:space="preserve">, 79.</w:t>
       </w:r>
     </w:p>
-    <w:bookmarkEnd w:id="126"/>
-    <w:bookmarkEnd w:id="127"/>
-    <w:bookmarkEnd w:id="128"/>
-    <w:bookmarkStart w:id="129" w:name="open-practices-statement"/>
+    <w:bookmarkEnd w:id="132"/>
+    <w:bookmarkEnd w:id="133"/>
+    <w:bookmarkEnd w:id="134"/>
+    <w:bookmarkEnd w:id="135"/>
+    <w:bookmarkEnd w:id="136"/>
+    <w:bookmarkStart w:id="137" w:name="open-practices-statement"/>
     <w:p>
       <w:pPr>
         <w:pStyle w:val="berschrift1"/>
@@ -9278,7 +10323,7 @@
         <w:t xml:space="preserve">)</w:t>
       </w:r>
     </w:p>
-    <w:bookmarkEnd w:id="129"/>
+    <w:bookmarkEnd w:id="137"/>
     <w:sectPr>
       <w:headerReference r:id="rId10" w:type="even"/>
       <w:headerReference r:id="rId9" w:type="default"/>

</xml_diff>